<commit_message>
Completed use case narrative and make several changesabout data manipulation.
</commit_message>
<xml_diff>
--- a/USE CASE NARRATIVE.docx
+++ b/USE CASE NARRATIVE.docx
@@ -3860,15 +3860,7 @@
                 <w:sz w:val="22"/>
                 <w:szCs w:val="22"/>
               </w:rPr>
-              <w:t xml:space="preserve">manager has opened </w:t>
-            </w:r>
-            <w:r>
-              <w:rPr>
-                <w:rFonts w:ascii="Arial" w:hAnsi="Arial" w:cs="Arial"/>
-                <w:sz w:val="22"/>
-                <w:szCs w:val="22"/>
-              </w:rPr>
-              <w:t>the program and selected a reservation for edit.</w:t>
+              <w:t>manager has created a reservation or selected a reservation to modify.</w:t>
             </w:r>
           </w:p>
         </w:tc>
@@ -5468,7 +5460,15 @@
                 <w:sz w:val="22"/>
                 <w:szCs w:val="22"/>
               </w:rPr>
-              <w:t>manager has opened the program and selected a reservation for edit.</w:t>
+              <w:t xml:space="preserve">manager has </w:t>
+            </w:r>
+            <w:r>
+              <w:rPr>
+                <w:rFonts w:ascii="Arial" w:hAnsi="Arial" w:cs="Arial"/>
+                <w:sz w:val="22"/>
+                <w:szCs w:val="22"/>
+              </w:rPr>
+              <w:t>created a reservation or selected a reservation to modify.</w:t>
             </w:r>
           </w:p>
         </w:tc>
@@ -5588,6 +5588,12 @@
               <w:rPr>
                 <w:rFonts w:ascii="Arial" w:hAnsi="Arial" w:cs="Arial"/>
               </w:rPr>
+              <w:t xml:space="preserve"> to cache</w:t>
+            </w:r>
+            <w:r>
+              <w:rPr>
+                <w:rFonts w:ascii="Arial" w:hAnsi="Arial" w:cs="Arial"/>
+              </w:rPr>
               <w:t>.</w:t>
             </w:r>
           </w:p>
@@ -5700,6 +5706,31 @@
           </w:p>
           <w:p>
             <w:pPr>
+              <w:numPr>
+                <w:ilvl w:val="0"/>
+                <w:numId w:val="4"/>
+              </w:numPr>
+              <w:tabs>
+                <w:tab w:val="left" w:pos="851"/>
+                <w:tab w:val="left" w:pos="1985"/>
+                <w:tab w:val="right" w:pos="9639"/>
+              </w:tabs>
+              <w:suppressAutoHyphens/>
+              <w:spacing w:before="60"/>
+              <w:jc w:val="both"/>
+              <w:rPr>
+                <w:rFonts w:ascii="Arial" w:hAnsi="Arial" w:cs="Arial"/>
+              </w:rPr>
+            </w:pPr>
+            <w:r>
+              <w:rPr>
+                <w:rFonts w:ascii="Arial" w:hAnsi="Arial" w:cs="Arial"/>
+              </w:rPr>
+              <w:t>The system save the reservation to system.</w:t>
+            </w:r>
+          </w:p>
+          <w:p>
+            <w:pPr>
               <w:pStyle w:val="ListParagraph"/>
               <w:numPr>
                 <w:ilvl w:val="0"/>
@@ -6043,7 +6074,23 @@
                 <w:sz w:val="22"/>
                 <w:szCs w:val="22"/>
               </w:rPr>
-              <w:t xml:space="preserve">4a.2 Pop up </w:t>
+              <w:t>4a</w:t>
+            </w:r>
+            <w:r>
+              <w:rPr>
+                <w:rFonts w:ascii="Arial" w:hAnsi="Arial" w:cs="Arial"/>
+                <w:sz w:val="22"/>
+                <w:szCs w:val="22"/>
+              </w:rPr>
+              <w:t>.2</w:t>
+            </w:r>
+            <w:r>
+              <w:rPr>
+                <w:rFonts w:ascii="Arial" w:hAnsi="Arial" w:cs="Arial"/>
+                <w:sz w:val="22"/>
+                <w:szCs w:val="22"/>
+              </w:rPr>
+              <w:t xml:space="preserve"> Pop up </w:t>
             </w:r>
             <w:r>
               <w:rPr>
@@ -7418,7 +7465,6 @@
                 <w:sz w:val="22"/>
                 <w:szCs w:val="22"/>
               </w:rPr>
-              <w:lastRenderedPageBreak/>
               <w:t xml:space="preserve">USE CASE NAME:  </w:t>
             </w:r>
           </w:p>
@@ -8220,6 +8266,33 @@
           </w:p>
           <w:p>
             <w:pPr>
+              <w:numPr>
+                <w:ilvl w:val="0"/>
+                <w:numId w:val="6"/>
+              </w:numPr>
+              <w:tabs>
+                <w:tab w:val="left" w:pos="851"/>
+                <w:tab w:val="left" w:pos="1985"/>
+                <w:tab w:val="right" w:pos="9639"/>
+              </w:tabs>
+              <w:suppressAutoHyphens/>
+              <w:spacing w:before="60"/>
+              <w:jc w:val="both"/>
+              <w:rPr>
+                <w:rFonts w:ascii="Arial" w:hAnsi="Arial" w:cs="Arial"/>
+              </w:rPr>
+            </w:pPr>
+            <w:r>
+              <w:rPr>
+                <w:rFonts w:ascii="Arial" w:hAnsi="Arial" w:cs="Arial"/>
+              </w:rPr>
+              <w:t>The system clear and disable the edit panel.</w:t>
+            </w:r>
+            <w:bookmarkStart w:id="0" w:name="_GoBack"/>
+            <w:bookmarkEnd w:id="0"/>
+          </w:p>
+          <w:p>
+            <w:pPr>
               <w:pStyle w:val="ListParagraph"/>
               <w:numPr>
                 <w:ilvl w:val="0"/>
@@ -8424,8 +8497,6 @@
               </w:rPr>
               <w:t>3a.2 Go to step 6</w:t>
             </w:r>
-            <w:bookmarkStart w:id="0" w:name="_GoBack"/>
-            <w:bookmarkEnd w:id="0"/>
           </w:p>
         </w:tc>
       </w:tr>

</xml_diff>